<commit_message>
Final commit after grammarly check April 16 2021 morn
</commit_message>
<xml_diff>
--- a/dual_objectives.docx
+++ b/dual_objectives.docx
@@ -107,7 +107,7 @@
         <w:pStyle w:val="Date"/>
       </w:pPr>
       <w:r>
-        <w:t xml:space="preserve">Wednesday,</w:t>
+        <w:t xml:space="preserve">Thursday,</w:t>
       </w:r>
       <w:r>
         <w:t xml:space="preserve"> </w:t>
@@ -119,7 +119,7 @@
         <w:t xml:space="preserve"> </w:t>
       </w:r>
       <w:r>
-        <w:t xml:space="preserve">14,</w:t>
+        <w:t xml:space="preserve">15,</w:t>
       </w:r>
       <w:r>
         <w:t xml:space="preserve"> </w:t>

</xml_diff>

<commit_message>
The update on May 3, 2021
</commit_message>
<xml_diff>
--- a/dual_objectives.docx
+++ b/dual_objectives.docx
@@ -107,19 +107,19 @@
         <w:pStyle w:val="Date"/>
       </w:pPr>
       <w:r>
-        <w:t xml:space="preserve">Thursday,</w:t>
-      </w:r>
-      <w:r>
-        <w:t xml:space="preserve"> </w:t>
-      </w:r>
-      <w:r>
-        <w:t xml:space="preserve">April</w:t>
-      </w:r>
-      <w:r>
-        <w:t xml:space="preserve"> </w:t>
-      </w:r>
-      <w:r>
-        <w:t xml:space="preserve">15,</w:t>
+        <w:t xml:space="preserve">Monday,</w:t>
+      </w:r>
+      <w:r>
+        <w:t xml:space="preserve"> </w:t>
+      </w:r>
+      <w:r>
+        <w:t xml:space="preserve">May</w:t>
+      </w:r>
+      <w:r>
+        <w:t xml:space="preserve"> </w:t>
+      </w:r>
+      <w:r>
+        <w:t xml:space="preserve">03,</w:t>
       </w:r>
       <w:r>
         <w:t xml:space="preserve"> </w:t>

</xml_diff>